<commit_message>
updated SRS with fixed ERD
</commit_message>
<xml_diff>
--- a/documentation/SRS-SoftEng23-26.docx
+++ b/documentation/SRS-SoftEng23-26.docx
@@ -1364,9 +1364,10 @@
           <w:sz w:val="24"/>
           <w:lang w:val="en-US"/>
         </w:rPr>
-        <w:t xml:space="preserve">Below, a brief description of all components is </w:t>
-      </w:r>
-      <w:proofErr w:type="gramStart"/>
+        <w:t xml:space="preserve">Below, a brief description of all components is provided; </w:t>
+      </w:r>
+    </w:p>
+    <w:p>
       <w:r>
         <w:rPr>
           <w:rFonts w:ascii="Dialog" w:eastAsia="Dialog" w:hAnsi="Dialog" w:cs="Dialog"/>
@@ -1374,40 +1375,8 @@
           <w:sz w:val="24"/>
           <w:lang w:val="en-US"/>
         </w:rPr>
-        <w:t>provided;</w:t>
-      </w:r>
-      <w:proofErr w:type="gramEnd"/>
-      <w:r>
-        <w:rPr>
-          <w:rFonts w:ascii="Dialog" w:eastAsia="Dialog" w:hAnsi="Dialog" w:cs="Dialog"/>
-          <w:color w:val="000000"/>
-          <w:sz w:val="24"/>
-          <w:lang w:val="en-US"/>
-        </w:rPr>
-        <w:t xml:space="preserve"> </w:t>
-      </w:r>
-    </w:p>
-    <w:p>
-      <w:r>
-        <w:rPr>
-          <w:rFonts w:ascii="Dialog" w:eastAsia="Dialog" w:hAnsi="Dialog" w:cs="Dialog"/>
-          <w:color w:val="000000"/>
-          <w:sz w:val="24"/>
-          <w:lang w:val="en-US"/>
-        </w:rPr>
-        <w:t xml:space="preserve">External interfaces include the MySQL database server which is accessed through the MySQL </w:t>
-      </w:r>
-      <w:proofErr w:type="gramStart"/>
-      <w:r>
-        <w:rPr>
-          <w:rFonts w:ascii="Dialog" w:eastAsia="Dialog" w:hAnsi="Dialog" w:cs="Dialog"/>
-          <w:color w:val="000000"/>
-          <w:sz w:val="24"/>
-          <w:lang w:val="en-US"/>
-        </w:rPr>
-        <w:t>connector</w:t>
-      </w:r>
-      <w:proofErr w:type="gramEnd"/>
+        <w:t>External interfaces include the MySQL database server which is accessed through the MySQL connector</w:t>
+      </w:r>
     </w:p>
     <w:p>
       <w:pPr>
@@ -1658,25 +1627,7 @@
           <w:color w:val="000000"/>
           <w:sz w:val="24"/>
         </w:rPr>
-        <w:t xml:space="preserve">Server for the frontend of the application. It will be used by Users to browse movies, </w:t>
-      </w:r>
-      <w:proofErr w:type="gramStart"/>
-      <w:r>
-        <w:rPr>
-          <w:rFonts w:ascii="Dialog" w:eastAsia="Dialog" w:hAnsi="Dialog" w:cs="Dialog"/>
-          <w:color w:val="000000"/>
-          <w:sz w:val="24"/>
-        </w:rPr>
-        <w:t>details</w:t>
-      </w:r>
-      <w:proofErr w:type="gramEnd"/>
-      <w:r>
-        <w:rPr>
-          <w:rFonts w:ascii="Dialog" w:eastAsia="Dialog" w:hAnsi="Dialog" w:cs="Dialog"/>
-          <w:color w:val="000000"/>
-          <w:sz w:val="24"/>
-        </w:rPr>
-        <w:t xml:space="preserve"> and people.</w:t>
+        <w:t>Server for the frontend of the application. It will be used by Users to browse movies, details and people.</w:t>
       </w:r>
     </w:p>
     <w:p>
@@ -1736,18 +1687,8 @@
           <w:color w:val="000000"/>
           <w:sz w:val="24"/>
         </w:rPr>
-        <w:t xml:space="preserve">MySQL Connector for connecting to the </w:t>
-      </w:r>
-      <w:proofErr w:type="gramStart"/>
-      <w:r>
-        <w:rPr>
-          <w:rFonts w:ascii="Dialog" w:eastAsia="Dialog" w:hAnsi="Dialog" w:cs="Dialog"/>
-          <w:color w:val="000000"/>
-          <w:sz w:val="24"/>
-        </w:rPr>
-        <w:t>database</w:t>
-      </w:r>
-      <w:proofErr w:type="gramEnd"/>
+        <w:t>MySQL Connector for connecting to the database</w:t>
+      </w:r>
     </w:p>
     <w:p>
       <w:pPr>
@@ -1896,27 +1837,7 @@
           <w:sz w:val="24"/>
           <w:lang w:val="en-US"/>
         </w:rPr>
-        <w:t xml:space="preserve">Below, a brief description of all components is </w:t>
-      </w:r>
-      <w:proofErr w:type="gramStart"/>
-      <w:r>
-        <w:rPr>
-          <w:rFonts w:ascii="Dialog" w:eastAsia="Dialog" w:hAnsi="Dialog" w:cs="Dialog"/>
-          <w:color w:val="000000"/>
-          <w:sz w:val="24"/>
-          <w:lang w:val="en-US"/>
-        </w:rPr>
-        <w:t>provided;</w:t>
-      </w:r>
-      <w:proofErr w:type="gramEnd"/>
-      <w:r>
-        <w:rPr>
-          <w:rFonts w:ascii="Dialog" w:eastAsia="Dialog" w:hAnsi="Dialog" w:cs="Dialog"/>
-          <w:color w:val="000000"/>
-          <w:sz w:val="24"/>
-          <w:lang w:val="en-US"/>
-        </w:rPr>
-        <w:t xml:space="preserve"> </w:t>
+        <w:t xml:space="preserve">Below, a brief description of all components is provided; </w:t>
       </w:r>
     </w:p>
     <w:p>
@@ -2182,19 +2103,8 @@
           <w:sz w:val="24"/>
           <w:lang w:val="en-US"/>
         </w:rPr>
-        <w:t xml:space="preserve">as the backbone of the application that serves the incoming </w:t>
-      </w:r>
-      <w:proofErr w:type="gramStart"/>
-      <w:r>
-        <w:rPr>
-          <w:rFonts w:ascii="Dialog" w:eastAsia="Dialog" w:hAnsi="Dialog" w:cs="Dialog"/>
-          <w:color w:val="000000"/>
-          <w:sz w:val="24"/>
-          <w:lang w:val="en-US"/>
-        </w:rPr>
-        <w:t>requests</w:t>
-      </w:r>
-      <w:proofErr w:type="gramEnd"/>
+        <w:t>as the backbone of the application that serves the incoming requests</w:t>
+      </w:r>
     </w:p>
     <w:p>
       <w:pPr>
@@ -2641,25 +2551,7 @@
           <w:color w:val="000000"/>
           <w:sz w:val="24"/>
         </w:rPr>
-        <w:t xml:space="preserve">Users interact with the Frontend Server to browse Movies, Series, </w:t>
-      </w:r>
-      <w:proofErr w:type="gramStart"/>
-      <w:r>
-        <w:rPr>
-          <w:rFonts w:ascii="Dialog" w:eastAsia="Dialog" w:hAnsi="Dialog" w:cs="Dialog"/>
-          <w:color w:val="000000"/>
-          <w:sz w:val="24"/>
-        </w:rPr>
-        <w:t>People</w:t>
-      </w:r>
-      <w:proofErr w:type="gramEnd"/>
-      <w:r>
-        <w:rPr>
-          <w:rFonts w:ascii="Dialog" w:eastAsia="Dialog" w:hAnsi="Dialog" w:cs="Dialog"/>
-          <w:color w:val="000000"/>
-          <w:sz w:val="24"/>
-        </w:rPr>
-        <w:t xml:space="preserve"> and access details about important information about them.</w:t>
+        <w:t>Users interact with the Frontend Server to browse Movies, Series, People and access details about important information about them.</w:t>
       </w:r>
     </w:p>
     <w:p>
@@ -2738,18 +2630,8 @@
           <w:color w:val="000000"/>
           <w:sz w:val="24"/>
         </w:rPr>
-        <w:t xml:space="preserve">MySQL Connector for connecting to the </w:t>
-      </w:r>
-      <w:proofErr w:type="gramStart"/>
-      <w:r>
-        <w:rPr>
-          <w:rFonts w:ascii="Dialog" w:eastAsia="Dialog" w:hAnsi="Dialog" w:cs="Dialog"/>
-          <w:color w:val="000000"/>
-          <w:sz w:val="24"/>
-        </w:rPr>
-        <w:t>database</w:t>
-      </w:r>
-      <w:proofErr w:type="gramEnd"/>
+        <w:t>MySQL Connector for connecting to the database</w:t>
+      </w:r>
     </w:p>
     <w:p>
       <w:pPr>
@@ -2932,14 +2814,9 @@
       </w:pPr>
       <w:bookmarkStart w:id="8" w:name=".rNHHjGGAqACBsFg"/>
       <w:r>
-        <w:t xml:space="preserve">2.1. Use </w:t>
-      </w:r>
-      <w:proofErr w:type="gramStart"/>
-      <w:r>
-        <w:t>cases</w:t>
+        <w:t>2.1. Use cases</w:t>
       </w:r>
       <w:bookmarkEnd w:id="8"/>
-      <w:proofErr w:type="gramEnd"/>
     </w:p>
     <w:p>
       <w:pPr>
@@ -3001,17 +2878,12 @@
       <w:pPr>
         <w:pStyle w:val="Heading3"/>
       </w:pPr>
-      <w:bookmarkStart w:id="10" w:name="c1AAjDGGAqACBjGf"/>
-      <w:bookmarkStart w:id="11" w:name=".rNHHjGGAqACBsFh"/>
-      <w:r>
-        <w:t xml:space="preserve">2.1.1. Use Case 1: Search by </w:t>
-      </w:r>
-      <w:proofErr w:type="gramStart"/>
-      <w:r>
-        <w:t>genre</w:t>
-      </w:r>
-      <w:bookmarkEnd w:id="11"/>
-      <w:proofErr w:type="gramEnd"/>
+      <w:bookmarkStart w:id="10" w:name=".rNHHjGGAqACBsFh"/>
+      <w:bookmarkStart w:id="11" w:name="c1AAjDGGAqACBjGf"/>
+      <w:r>
+        <w:t>2.1.1. Use Case 1: Search by genre</w:t>
+      </w:r>
+      <w:bookmarkEnd w:id="10"/>
     </w:p>
     <w:p>
       <w:pPr>
@@ -3162,25 +3034,7 @@
           <w:sz w:val="24"/>
           <w:lang w:val="en-US"/>
         </w:rPr>
-        <w:t xml:space="preserve">The user’s choice of genre from the list </w:t>
-      </w:r>
-      <w:proofErr w:type="gramStart"/>
-      <w:r>
-        <w:rPr>
-          <w:rFonts w:ascii="Cambria" w:hAnsi="Cambria"/>
-          <w:sz w:val="24"/>
-          <w:lang w:val="en-US"/>
-        </w:rPr>
-        <w:t>provided</w:t>
-      </w:r>
-      <w:proofErr w:type="gramEnd"/>
-      <w:r>
-        <w:rPr>
-          <w:rFonts w:ascii="Cambria" w:hAnsi="Cambria"/>
-          <w:sz w:val="24"/>
-          <w:lang w:val="en-US"/>
-        </w:rPr>
-        <w:t xml:space="preserve"> </w:t>
+        <w:t xml:space="preserve">The user’s choice of genre from the list provided </w:t>
       </w:r>
     </w:p>
     <w:p>
@@ -3207,17 +3061,8 @@
           <w:rFonts w:ascii="Cambria" w:hAnsi="Cambria"/>
           <w:sz w:val="24"/>
         </w:rPr>
-        <w:t xml:space="preserve">The user visits the website which lands on the welcome </w:t>
-      </w:r>
-      <w:proofErr w:type="gramStart"/>
-      <w:r>
-        <w:rPr>
-          <w:rFonts w:ascii="Cambria" w:hAnsi="Cambria"/>
-          <w:sz w:val="24"/>
-        </w:rPr>
-        <w:t>page</w:t>
-      </w:r>
-      <w:proofErr w:type="gramEnd"/>
+        <w:t>The user visits the website which lands on the welcome page</w:t>
+      </w:r>
     </w:p>
     <w:p>
       <w:pPr>
@@ -3235,17 +3080,8 @@
           <w:rFonts w:ascii="Cambria" w:hAnsi="Cambria"/>
           <w:sz w:val="24"/>
         </w:rPr>
-        <w:t xml:space="preserve">The user clicks the “Search by Genre” </w:t>
-      </w:r>
-      <w:proofErr w:type="gramStart"/>
-      <w:r>
-        <w:rPr>
-          <w:rFonts w:ascii="Cambria" w:hAnsi="Cambria"/>
-          <w:sz w:val="24"/>
-        </w:rPr>
-        <w:t>button</w:t>
-      </w:r>
-      <w:proofErr w:type="gramEnd"/>
+        <w:t>The user clicks the “Search by Genre” button</w:t>
+      </w:r>
     </w:p>
     <w:p>
       <w:pPr>
@@ -3263,17 +3099,8 @@
           <w:rFonts w:ascii="Cambria" w:hAnsi="Cambria"/>
           <w:sz w:val="24"/>
         </w:rPr>
-        <w:t xml:space="preserve">The user clicks on the “Select a Genre” field and a list </w:t>
-      </w:r>
-      <w:proofErr w:type="gramStart"/>
-      <w:r>
-        <w:rPr>
-          <w:rFonts w:ascii="Cambria" w:hAnsi="Cambria"/>
-          <w:sz w:val="24"/>
-        </w:rPr>
-        <w:t>expands</w:t>
-      </w:r>
-      <w:proofErr w:type="gramEnd"/>
+        <w:t>The user clicks on the “Select a Genre” field and a list expands</w:t>
+      </w:r>
     </w:p>
     <w:p>
       <w:pPr>
@@ -3291,17 +3118,8 @@
           <w:rFonts w:ascii="Cambria" w:hAnsi="Cambria"/>
           <w:sz w:val="24"/>
         </w:rPr>
-        <w:t xml:space="preserve">The user selects one of the genres from the </w:t>
-      </w:r>
-      <w:proofErr w:type="gramStart"/>
-      <w:r>
-        <w:rPr>
-          <w:rFonts w:ascii="Cambria" w:hAnsi="Cambria"/>
-          <w:sz w:val="24"/>
-        </w:rPr>
-        <w:t>list</w:t>
-      </w:r>
-      <w:proofErr w:type="gramEnd"/>
+        <w:t>The user selects one of the genres from the list</w:t>
+      </w:r>
     </w:p>
     <w:p>
       <w:pPr>
@@ -3319,17 +3137,8 @@
           <w:rFonts w:ascii="Cambria" w:hAnsi="Cambria"/>
           <w:sz w:val="24"/>
         </w:rPr>
-        <w:t xml:space="preserve">The user clicks the “Filter” </w:t>
-      </w:r>
-      <w:proofErr w:type="gramStart"/>
-      <w:r>
-        <w:rPr>
-          <w:rFonts w:ascii="Cambria" w:hAnsi="Cambria"/>
-          <w:sz w:val="24"/>
-        </w:rPr>
-        <w:t>button</w:t>
-      </w:r>
-      <w:proofErr w:type="gramEnd"/>
+        <w:t>The user clicks the “Filter” button</w:t>
+      </w:r>
     </w:p>
     <w:p>
       <w:pPr>
@@ -3347,56 +3156,31 @@
           <w:rFonts w:ascii="Cambria" w:hAnsi="Cambria"/>
           <w:sz w:val="24"/>
         </w:rPr>
-        <w:t xml:space="preserve">The results are now </w:t>
-      </w:r>
-      <w:proofErr w:type="gramStart"/>
-      <w:r>
+        <w:t>The results are now filtered and the user can only browse the titles with the specified genre</w:t>
+      </w:r>
+    </w:p>
+    <w:p>
+      <w:pPr>
+        <w:pStyle w:val="Heading3"/>
+      </w:pPr>
+      <w:r>
+        <w:t>2.1.1.6. Output</w:t>
+      </w:r>
+    </w:p>
+    <w:p>
+      <w:pPr>
         <w:rPr>
           <w:rFonts w:ascii="Cambria" w:hAnsi="Cambria"/>
           <w:sz w:val="24"/>
         </w:rPr>
-        <w:t>filtered</w:t>
-      </w:r>
-      <w:proofErr w:type="gramEnd"/>
+      </w:pPr>
       <w:r>
         <w:rPr>
           <w:rFonts w:ascii="Cambria" w:hAnsi="Cambria"/>
           <w:sz w:val="24"/>
         </w:rPr>
-        <w:t xml:space="preserve"> and the user can only browse the titles with the specified genre</w:t>
-      </w:r>
-    </w:p>
-    <w:p>
-      <w:pPr>
-        <w:pStyle w:val="Heading3"/>
-      </w:pPr>
-      <w:r>
-        <w:t>2.1.1.6. Output</w:t>
-      </w:r>
-    </w:p>
-    <w:p>
-      <w:pPr>
-        <w:rPr>
-          <w:rFonts w:ascii="Cambria" w:hAnsi="Cambria"/>
-          <w:sz w:val="24"/>
-        </w:rPr>
-      </w:pPr>
-      <w:r>
-        <w:rPr>
-          <w:rFonts w:ascii="Cambria" w:hAnsi="Cambria"/>
-          <w:sz w:val="24"/>
-        </w:rPr>
-        <w:t xml:space="preserve">The output is the list of titles that comply with the chosen </w:t>
-      </w:r>
-      <w:proofErr w:type="gramStart"/>
-      <w:r>
-        <w:rPr>
-          <w:rFonts w:ascii="Cambria" w:hAnsi="Cambria"/>
-          <w:sz w:val="24"/>
-        </w:rPr>
-        <w:t>genre</w:t>
-      </w:r>
-      <w:proofErr w:type="gramEnd"/>
+        <w:t>The output is the list of titles that comply with the chosen genre</w:t>
+      </w:r>
     </w:p>
     <w:p>
       <w:pPr>
@@ -3405,7 +3189,7 @@
       <w:r>
         <w:t>Activity Diagram for Use Case 1</w:t>
       </w:r>
-      <w:bookmarkEnd w:id="10"/>
+      <w:bookmarkEnd w:id="11"/>
     </w:p>
     <w:p>
       <w:pPr>
@@ -3528,25 +3312,7 @@
           <w:color w:val="000000"/>
           <w:sz w:val="24"/>
         </w:rPr>
-        <w:t xml:space="preserve"> the cover, the </w:t>
-      </w:r>
-      <w:proofErr w:type="gramStart"/>
-      <w:r>
-        <w:rPr>
-          <w:rFonts w:ascii="Dialog" w:eastAsia="Dialog" w:hAnsi="Dialog" w:cs="Dialog"/>
-          <w:color w:val="000000"/>
-          <w:sz w:val="24"/>
-        </w:rPr>
-        <w:t>title</w:t>
-      </w:r>
-      <w:proofErr w:type="gramEnd"/>
-      <w:r>
-        <w:rPr>
-          <w:rFonts w:ascii="Dialog" w:eastAsia="Dialog" w:hAnsi="Dialog" w:cs="Dialog"/>
-          <w:color w:val="000000"/>
-          <w:sz w:val="24"/>
-        </w:rPr>
-        <w:t xml:space="preserve"> and the rating.</w:t>
+        <w:t xml:space="preserve"> the cover, the title and the rating.</w:t>
       </w:r>
     </w:p>
     <w:p>
@@ -3607,25 +3373,7 @@
           <w:color w:val="000000"/>
           <w:sz w:val="24"/>
         </w:rPr>
-        <w:t xml:space="preserve">The user clicks on the movies-series page </w:t>
-      </w:r>
-      <w:proofErr w:type="gramStart"/>
-      <w:r>
-        <w:rPr>
-          <w:rFonts w:ascii="Dialog" w:eastAsia="Dialog" w:hAnsi="Dialog" w:cs="Dialog"/>
-          <w:color w:val="000000"/>
-          <w:sz w:val="24"/>
-        </w:rPr>
-        <w:t>in order to</w:t>
-      </w:r>
-      <w:proofErr w:type="gramEnd"/>
-      <w:r>
-        <w:rPr>
-          <w:rFonts w:ascii="Dialog" w:eastAsia="Dialog" w:hAnsi="Dialog" w:cs="Dialog"/>
-          <w:color w:val="000000"/>
-          <w:sz w:val="24"/>
-        </w:rPr>
-        <w:t xml:space="preserve"> browse the movies and series in the database.</w:t>
+        <w:t>The user clicks on the movies-series page in order to browse the movies and series in the database.</w:t>
       </w:r>
     </w:p>
     <w:p>
@@ -3685,25 +3433,7 @@
           <w:color w:val="000000"/>
           <w:sz w:val="24"/>
         </w:rPr>
-        <w:t xml:space="preserve">They user </w:t>
-      </w:r>
-      <w:proofErr w:type="gramStart"/>
-      <w:r>
-        <w:rPr>
-          <w:rFonts w:ascii="Dialog" w:eastAsia="Dialog" w:hAnsi="Dialog" w:cs="Dialog"/>
-          <w:color w:val="000000"/>
-          <w:sz w:val="24"/>
-        </w:rPr>
-        <w:t>is able to</w:t>
-      </w:r>
-      <w:proofErr w:type="gramEnd"/>
-      <w:r>
-        <w:rPr>
-          <w:rFonts w:ascii="Dialog" w:eastAsia="Dialog" w:hAnsi="Dialog" w:cs="Dialog"/>
-          <w:color w:val="000000"/>
-          <w:sz w:val="24"/>
-        </w:rPr>
-        <w:t xml:space="preserve"> specify the genre they want the movies and the series to be in.</w:t>
+        <w:t>They user is able to specify the genre they want the movies and the series to be in.</w:t>
       </w:r>
     </w:p>
     <w:p>
@@ -3841,25 +3571,7 @@
           <w:color w:val="000000"/>
           <w:sz w:val="24"/>
         </w:rPr>
-        <w:t xml:space="preserve">The system fetches the data for the movies and the series from the database </w:t>
-      </w:r>
-      <w:proofErr w:type="gramStart"/>
-      <w:r>
-        <w:rPr>
-          <w:rFonts w:ascii="Dialog" w:eastAsia="Dialog" w:hAnsi="Dialog" w:cs="Dialog"/>
-          <w:color w:val="000000"/>
-          <w:sz w:val="24"/>
-        </w:rPr>
-        <w:t>in order to</w:t>
-      </w:r>
-      <w:proofErr w:type="gramEnd"/>
-      <w:r>
-        <w:rPr>
-          <w:rFonts w:ascii="Dialog" w:eastAsia="Dialog" w:hAnsi="Dialog" w:cs="Dialog"/>
-          <w:color w:val="000000"/>
-          <w:sz w:val="24"/>
-        </w:rPr>
-        <w:t xml:space="preserve"> display them to the user.</w:t>
+        <w:t>The system fetches the data for the movies and the series from the database in order to display them to the user.</w:t>
       </w:r>
     </w:p>
     <w:p>
@@ -3919,25 +3631,7 @@
           <w:color w:val="000000"/>
           <w:sz w:val="24"/>
         </w:rPr>
-        <w:t xml:space="preserve">The system fetches the data from the database for the movie or the series the user picked </w:t>
-      </w:r>
-      <w:proofErr w:type="gramStart"/>
-      <w:r>
-        <w:rPr>
-          <w:rFonts w:ascii="Dialog" w:eastAsia="Dialog" w:hAnsi="Dialog" w:cs="Dialog"/>
-          <w:color w:val="000000"/>
-          <w:sz w:val="24"/>
-        </w:rPr>
-        <w:t>in order to</w:t>
-      </w:r>
-      <w:proofErr w:type="gramEnd"/>
-      <w:r>
-        <w:rPr>
-          <w:rFonts w:ascii="Dialog" w:eastAsia="Dialog" w:hAnsi="Dialog" w:cs="Dialog"/>
-          <w:color w:val="000000"/>
-          <w:sz w:val="24"/>
-        </w:rPr>
-        <w:t xml:space="preserve"> display them to the user.</w:t>
+        <w:t>The system fetches the data from the database for the movie or the series the user picked in order to display them to the user.</w:t>
       </w:r>
     </w:p>
     <w:p>
@@ -3997,25 +3691,7 @@
           <w:color w:val="000000"/>
           <w:sz w:val="24"/>
         </w:rPr>
-        <w:t xml:space="preserve">The system fetches the filtered data for the movies and the series from the database </w:t>
-      </w:r>
-      <w:proofErr w:type="gramStart"/>
-      <w:r>
-        <w:rPr>
-          <w:rFonts w:ascii="Dialog" w:eastAsia="Dialog" w:hAnsi="Dialog" w:cs="Dialog"/>
-          <w:color w:val="000000"/>
-          <w:sz w:val="24"/>
-        </w:rPr>
-        <w:t>in order to</w:t>
-      </w:r>
-      <w:proofErr w:type="gramEnd"/>
-      <w:r>
-        <w:rPr>
-          <w:rFonts w:ascii="Dialog" w:eastAsia="Dialog" w:hAnsi="Dialog" w:cs="Dialog"/>
-          <w:color w:val="000000"/>
-          <w:sz w:val="24"/>
-        </w:rPr>
-        <w:t xml:space="preserve"> display them to the user.</w:t>
+        <w:t>The system fetches the filtered data for the movies and the series from the database in order to display them to the user.</w:t>
       </w:r>
     </w:p>
     <w:p>
@@ -4075,25 +3751,7 @@
           <w:color w:val="000000"/>
           <w:sz w:val="24"/>
         </w:rPr>
-        <w:t xml:space="preserve">The user </w:t>
-      </w:r>
-      <w:proofErr w:type="gramStart"/>
-      <w:r>
-        <w:rPr>
-          <w:rFonts w:ascii="Dialog" w:eastAsia="Dialog" w:hAnsi="Dialog" w:cs="Dialog"/>
-          <w:color w:val="000000"/>
-          <w:sz w:val="24"/>
-        </w:rPr>
-        <w:t>is able to</w:t>
-      </w:r>
-      <w:proofErr w:type="gramEnd"/>
-      <w:r>
-        <w:rPr>
-          <w:rFonts w:ascii="Dialog" w:eastAsia="Dialog" w:hAnsi="Dialog" w:cs="Dialog"/>
-          <w:color w:val="000000"/>
-          <w:sz w:val="24"/>
-        </w:rPr>
-        <w:t xml:space="preserve"> filter the results based on the genre. They can decide if they want to filter the results or not.</w:t>
+        <w:t>The user is able to filter the results based on the genre. They can decide if they want to filter the results or not.</w:t>
       </w:r>
     </w:p>
     <w:p>
@@ -4276,7 +3934,6 @@
         <w:t>The user opens "</w:t>
       </w:r>
       <w:proofErr w:type="spellStart"/>
-      <w:proofErr w:type="gramStart"/>
       <w:r>
         <w:rPr>
           <w:rFonts w:ascii="Dialog" w:eastAsia="Dialog" w:hAnsi="Dialog" w:cs="Dialog"/>
@@ -4294,7 +3951,6 @@
         </w:rPr>
         <w:t>"</w:t>
       </w:r>
-      <w:proofErr w:type="gramEnd"/>
     </w:p>
     <w:p>
       <w:pPr>
@@ -4400,25 +4056,7 @@
           <w:color w:val="000000"/>
           <w:sz w:val="24"/>
         </w:rPr>
-        <w:t xml:space="preserve">The user has the option to go back to the previous page </w:t>
-      </w:r>
-      <w:proofErr w:type="gramStart"/>
-      <w:r>
-        <w:rPr>
-          <w:rFonts w:ascii="Dialog" w:eastAsia="Dialog" w:hAnsi="Dialog" w:cs="Dialog"/>
-          <w:color w:val="000000"/>
-          <w:sz w:val="24"/>
-        </w:rPr>
-        <w:t>in order to</w:t>
-      </w:r>
-      <w:proofErr w:type="gramEnd"/>
-      <w:r>
-        <w:rPr>
-          <w:rFonts w:ascii="Dialog" w:eastAsia="Dialog" w:hAnsi="Dialog" w:cs="Dialog"/>
-          <w:color w:val="000000"/>
-          <w:sz w:val="24"/>
-        </w:rPr>
-        <w:t xml:space="preserve"> continue browsing the collection.</w:t>
+        <w:t>The user has the option to go back to the previous page in order to continue browsing the collection.</w:t>
       </w:r>
     </w:p>
     <w:p>
@@ -5123,6 +4761,7 @@
           </w:tcPr>
           <w:p>
             <w:r>
+              <w:lastRenderedPageBreak/>
               <w:t>From</w:t>
             </w:r>
           </w:p>
@@ -5204,7 +4843,6 @@
               <w:rPr>
                 <w:noProof/>
               </w:rPr>
-              <w:lastRenderedPageBreak/>
               <w:drawing>
                 <wp:inline distT="0" distB="0" distL="0" distR="0" wp14:anchorId="3BDD57B9" wp14:editId="357B3085">
                   <wp:extent cx="171450" cy="171450"/>
@@ -9056,17 +8694,8 @@
           <w:rFonts w:ascii="Cambria" w:hAnsi="Cambria"/>
           <w:sz w:val="24"/>
         </w:rPr>
-        <w:t xml:space="preserve">The user visits the website which lands on the welcome </w:t>
-      </w:r>
-      <w:proofErr w:type="gramStart"/>
-      <w:r>
-        <w:rPr>
-          <w:rFonts w:ascii="Cambria" w:hAnsi="Cambria"/>
-          <w:sz w:val="24"/>
-        </w:rPr>
-        <w:t>page</w:t>
-      </w:r>
-      <w:proofErr w:type="gramEnd"/>
+        <w:t>The user visits the website which lands on the welcome page</w:t>
+      </w:r>
     </w:p>
     <w:p>
       <w:pPr>
@@ -9084,17 +8713,8 @@
           <w:rFonts w:ascii="Cambria" w:hAnsi="Cambria"/>
           <w:sz w:val="24"/>
         </w:rPr>
-        <w:t xml:space="preserve">The user clicks the “Search by Rating” </w:t>
-      </w:r>
-      <w:proofErr w:type="gramStart"/>
-      <w:r>
-        <w:rPr>
-          <w:rFonts w:ascii="Cambria" w:hAnsi="Cambria"/>
-          <w:sz w:val="24"/>
-        </w:rPr>
-        <w:t>button</w:t>
-      </w:r>
-      <w:proofErr w:type="gramEnd"/>
+        <w:t>The user clicks the “Search by Rating” button</w:t>
+      </w:r>
     </w:p>
     <w:p>
       <w:pPr>
@@ -9112,17 +8732,8 @@
           <w:rFonts w:ascii="Cambria" w:hAnsi="Cambria"/>
           <w:sz w:val="24"/>
         </w:rPr>
-        <w:t xml:space="preserve">The user enters a float in the “Min” </w:t>
-      </w:r>
-      <w:proofErr w:type="gramStart"/>
-      <w:r>
-        <w:rPr>
-          <w:rFonts w:ascii="Cambria" w:hAnsi="Cambria"/>
-          <w:sz w:val="24"/>
-        </w:rPr>
-        <w:t>field</w:t>
-      </w:r>
-      <w:proofErr w:type="gramEnd"/>
+        <w:t>The user enters a float in the “Min” field</w:t>
+      </w:r>
     </w:p>
     <w:p>
       <w:pPr>
@@ -9140,17 +8751,8 @@
           <w:rFonts w:ascii="Cambria" w:hAnsi="Cambria"/>
           <w:sz w:val="24"/>
         </w:rPr>
-        <w:t xml:space="preserve">The user clicks on “Filter” </w:t>
-      </w:r>
-      <w:proofErr w:type="gramStart"/>
-      <w:r>
-        <w:rPr>
-          <w:rFonts w:ascii="Cambria" w:hAnsi="Cambria"/>
-          <w:sz w:val="24"/>
-        </w:rPr>
-        <w:t>button</w:t>
-      </w:r>
-      <w:proofErr w:type="gramEnd"/>
+        <w:t>The user clicks on “Filter” button</w:t>
+      </w:r>
     </w:p>
     <w:p>
       <w:pPr>
@@ -9168,56 +8770,31 @@
           <w:rFonts w:ascii="Cambria" w:hAnsi="Cambria"/>
           <w:sz w:val="24"/>
         </w:rPr>
-        <w:t xml:space="preserve">The results are now </w:t>
-      </w:r>
-      <w:proofErr w:type="gramStart"/>
-      <w:r>
+        <w:t>The results are now filtered and the user can only browse the titles with the specified minimum rating</w:t>
+      </w:r>
+    </w:p>
+    <w:p>
+      <w:pPr>
+        <w:pStyle w:val="Heading3"/>
+      </w:pPr>
+      <w:r>
+        <w:t>2.1.2.6. Output</w:t>
+      </w:r>
+    </w:p>
+    <w:p>
+      <w:pPr>
         <w:rPr>
           <w:rFonts w:ascii="Cambria" w:hAnsi="Cambria"/>
           <w:sz w:val="24"/>
         </w:rPr>
-        <w:t>filtered</w:t>
-      </w:r>
-      <w:proofErr w:type="gramEnd"/>
+      </w:pPr>
       <w:r>
         <w:rPr>
           <w:rFonts w:ascii="Cambria" w:hAnsi="Cambria"/>
           <w:sz w:val="24"/>
         </w:rPr>
-        <w:t xml:space="preserve"> and the user can only browse the titles with the specified minimum rating</w:t>
-      </w:r>
-    </w:p>
-    <w:p>
-      <w:pPr>
-        <w:pStyle w:val="Heading3"/>
-      </w:pPr>
-      <w:r>
-        <w:t>2.1.2.6. Output</w:t>
-      </w:r>
-    </w:p>
-    <w:p>
-      <w:pPr>
-        <w:rPr>
-          <w:rFonts w:ascii="Cambria" w:hAnsi="Cambria"/>
-          <w:sz w:val="24"/>
-        </w:rPr>
-      </w:pPr>
-      <w:r>
-        <w:rPr>
-          <w:rFonts w:ascii="Cambria" w:hAnsi="Cambria"/>
-          <w:sz w:val="24"/>
-        </w:rPr>
-        <w:t xml:space="preserve">The output is the list of titles that comply with the set minimum </w:t>
-      </w:r>
-      <w:proofErr w:type="gramStart"/>
-      <w:r>
-        <w:rPr>
-          <w:rFonts w:ascii="Cambria" w:hAnsi="Cambria"/>
-          <w:sz w:val="24"/>
-        </w:rPr>
-        <w:t>rating</w:t>
-      </w:r>
-      <w:proofErr w:type="gramEnd"/>
+        <w:t>The output is the list of titles that comply with the set minimum rating</w:t>
+      </w:r>
     </w:p>
     <w:p>
       <w:pPr>
@@ -9349,25 +8926,7 @@
           <w:color w:val="000000"/>
           <w:sz w:val="24"/>
         </w:rPr>
-        <w:t xml:space="preserve"> the cover, the </w:t>
-      </w:r>
-      <w:proofErr w:type="gramStart"/>
-      <w:r>
-        <w:rPr>
-          <w:rFonts w:ascii="Dialog" w:eastAsia="Dialog" w:hAnsi="Dialog" w:cs="Dialog"/>
-          <w:color w:val="000000"/>
-          <w:sz w:val="24"/>
-        </w:rPr>
-        <w:t>title</w:t>
-      </w:r>
-      <w:proofErr w:type="gramEnd"/>
-      <w:r>
-        <w:rPr>
-          <w:rFonts w:ascii="Dialog" w:eastAsia="Dialog" w:hAnsi="Dialog" w:cs="Dialog"/>
-          <w:color w:val="000000"/>
-          <w:sz w:val="24"/>
-        </w:rPr>
-        <w:t xml:space="preserve"> and the rating.</w:t>
+        <w:t xml:space="preserve"> the cover, the title and the rating.</w:t>
       </w:r>
     </w:p>
     <w:p>
@@ -9428,25 +8987,7 @@
           <w:color w:val="000000"/>
           <w:sz w:val="24"/>
         </w:rPr>
-        <w:t xml:space="preserve">The user clicks on the movies-series page </w:t>
-      </w:r>
-      <w:proofErr w:type="gramStart"/>
-      <w:r>
-        <w:rPr>
-          <w:rFonts w:ascii="Dialog" w:eastAsia="Dialog" w:hAnsi="Dialog" w:cs="Dialog"/>
-          <w:color w:val="000000"/>
-          <w:sz w:val="24"/>
-        </w:rPr>
-        <w:t>in order to</w:t>
-      </w:r>
-      <w:proofErr w:type="gramEnd"/>
-      <w:r>
-        <w:rPr>
-          <w:rFonts w:ascii="Dialog" w:eastAsia="Dialog" w:hAnsi="Dialog" w:cs="Dialog"/>
-          <w:color w:val="000000"/>
-          <w:sz w:val="24"/>
-        </w:rPr>
-        <w:t xml:space="preserve"> browse the movies and series in the database.</w:t>
+        <w:t>The user clicks on the movies-series page in order to browse the movies and series in the database.</w:t>
       </w:r>
     </w:p>
     <w:p>
@@ -9506,25 +9047,7 @@
           <w:color w:val="000000"/>
           <w:sz w:val="24"/>
         </w:rPr>
-        <w:t xml:space="preserve">They user </w:t>
-      </w:r>
-      <w:proofErr w:type="gramStart"/>
-      <w:r>
-        <w:rPr>
-          <w:rFonts w:ascii="Dialog" w:eastAsia="Dialog" w:hAnsi="Dialog" w:cs="Dialog"/>
-          <w:color w:val="000000"/>
-          <w:sz w:val="24"/>
-        </w:rPr>
-        <w:t>is able to</w:t>
-      </w:r>
-      <w:proofErr w:type="gramEnd"/>
-      <w:r>
-        <w:rPr>
-          <w:rFonts w:ascii="Dialog" w:eastAsia="Dialog" w:hAnsi="Dialog" w:cs="Dialog"/>
-          <w:color w:val="000000"/>
-          <w:sz w:val="24"/>
-        </w:rPr>
-        <w:t xml:space="preserve"> specify the range of the rating they want the movies and the series to be in.</w:t>
+        <w:t>They user is able to specify the range of the rating they want the movies and the series to be in.</w:t>
       </w:r>
     </w:p>
     <w:p>
@@ -9662,25 +9185,7 @@
           <w:color w:val="000000"/>
           <w:sz w:val="24"/>
         </w:rPr>
-        <w:t xml:space="preserve">The system fetches the data for the movies and the series from the database </w:t>
-      </w:r>
-      <w:proofErr w:type="gramStart"/>
-      <w:r>
-        <w:rPr>
-          <w:rFonts w:ascii="Dialog" w:eastAsia="Dialog" w:hAnsi="Dialog" w:cs="Dialog"/>
-          <w:color w:val="000000"/>
-          <w:sz w:val="24"/>
-        </w:rPr>
-        <w:t>in order to</w:t>
-      </w:r>
-      <w:proofErr w:type="gramEnd"/>
-      <w:r>
-        <w:rPr>
-          <w:rFonts w:ascii="Dialog" w:eastAsia="Dialog" w:hAnsi="Dialog" w:cs="Dialog"/>
-          <w:color w:val="000000"/>
-          <w:sz w:val="24"/>
-        </w:rPr>
-        <w:t xml:space="preserve"> display them to the user.</w:t>
+        <w:t>The system fetches the data for the movies and the series from the database in order to display them to the user.</w:t>
       </w:r>
     </w:p>
     <w:p>
@@ -9740,25 +9245,7 @@
           <w:color w:val="000000"/>
           <w:sz w:val="24"/>
         </w:rPr>
-        <w:t xml:space="preserve">The system fetches the data from the database for the movie or the series the user picked </w:t>
-      </w:r>
-      <w:proofErr w:type="gramStart"/>
-      <w:r>
-        <w:rPr>
-          <w:rFonts w:ascii="Dialog" w:eastAsia="Dialog" w:hAnsi="Dialog" w:cs="Dialog"/>
-          <w:color w:val="000000"/>
-          <w:sz w:val="24"/>
-        </w:rPr>
-        <w:t>in order to</w:t>
-      </w:r>
-      <w:proofErr w:type="gramEnd"/>
-      <w:r>
-        <w:rPr>
-          <w:rFonts w:ascii="Dialog" w:eastAsia="Dialog" w:hAnsi="Dialog" w:cs="Dialog"/>
-          <w:color w:val="000000"/>
-          <w:sz w:val="24"/>
-        </w:rPr>
-        <w:t xml:space="preserve"> display them to the user.</w:t>
+        <w:t>The system fetches the data from the database for the movie or the series the user picked in order to display them to the user.</w:t>
       </w:r>
     </w:p>
     <w:p>
@@ -9818,25 +9305,7 @@
           <w:color w:val="000000"/>
           <w:sz w:val="24"/>
         </w:rPr>
-        <w:t xml:space="preserve">The system fetches the filtered data for the movies and the series from the database </w:t>
-      </w:r>
-      <w:proofErr w:type="gramStart"/>
-      <w:r>
-        <w:rPr>
-          <w:rFonts w:ascii="Dialog" w:eastAsia="Dialog" w:hAnsi="Dialog" w:cs="Dialog"/>
-          <w:color w:val="000000"/>
-          <w:sz w:val="24"/>
-        </w:rPr>
-        <w:t>in order to</w:t>
-      </w:r>
-      <w:proofErr w:type="gramEnd"/>
-      <w:r>
-        <w:rPr>
-          <w:rFonts w:ascii="Dialog" w:eastAsia="Dialog" w:hAnsi="Dialog" w:cs="Dialog"/>
-          <w:color w:val="000000"/>
-          <w:sz w:val="24"/>
-        </w:rPr>
-        <w:t xml:space="preserve"> display them to the user.</w:t>
+        <w:t>The system fetches the filtered data for the movies and the series from the database in order to display them to the user.</w:t>
       </w:r>
     </w:p>
     <w:p>
@@ -9896,25 +9365,7 @@
           <w:color w:val="000000"/>
           <w:sz w:val="24"/>
         </w:rPr>
-        <w:t xml:space="preserve">The user </w:t>
-      </w:r>
-      <w:proofErr w:type="gramStart"/>
-      <w:r>
-        <w:rPr>
-          <w:rFonts w:ascii="Dialog" w:eastAsia="Dialog" w:hAnsi="Dialog" w:cs="Dialog"/>
-          <w:color w:val="000000"/>
-          <w:sz w:val="24"/>
-        </w:rPr>
-        <w:t>is able to</w:t>
-      </w:r>
-      <w:proofErr w:type="gramEnd"/>
-      <w:r>
-        <w:rPr>
-          <w:rFonts w:ascii="Dialog" w:eastAsia="Dialog" w:hAnsi="Dialog" w:cs="Dialog"/>
-          <w:color w:val="000000"/>
-          <w:sz w:val="24"/>
-        </w:rPr>
-        <w:t xml:space="preserve"> filter the results based on the rating.</w:t>
+        <w:t>The user is able to filter the results based on the rating.</w:t>
       </w:r>
     </w:p>
     <w:p>
@@ -10097,7 +9548,6 @@
         <w:t>The user opens "</w:t>
       </w:r>
       <w:proofErr w:type="spellStart"/>
-      <w:proofErr w:type="gramStart"/>
       <w:r>
         <w:rPr>
           <w:rFonts w:ascii="Dialog" w:eastAsia="Dialog" w:hAnsi="Dialog" w:cs="Dialog"/>
@@ -10115,7 +9565,6 @@
         </w:rPr>
         <w:t>"</w:t>
       </w:r>
-      <w:proofErr w:type="gramEnd"/>
     </w:p>
     <w:p>
       <w:pPr>
@@ -10221,25 +9670,7 @@
           <w:color w:val="000000"/>
           <w:sz w:val="24"/>
         </w:rPr>
-        <w:t xml:space="preserve">The user has the option to go back to the previous page </w:t>
-      </w:r>
-      <w:proofErr w:type="gramStart"/>
-      <w:r>
-        <w:rPr>
-          <w:rFonts w:ascii="Dialog" w:eastAsia="Dialog" w:hAnsi="Dialog" w:cs="Dialog"/>
-          <w:color w:val="000000"/>
-          <w:sz w:val="24"/>
-        </w:rPr>
-        <w:t>in order to</w:t>
-      </w:r>
-      <w:proofErr w:type="gramEnd"/>
-      <w:r>
-        <w:rPr>
-          <w:rFonts w:ascii="Dialog" w:eastAsia="Dialog" w:hAnsi="Dialog" w:cs="Dialog"/>
-          <w:color w:val="000000"/>
-          <w:sz w:val="24"/>
-        </w:rPr>
-        <w:t xml:space="preserve"> continue browsing the collection.</w:t>
+        <w:t>The user has the option to go back to the previous page in order to continue browsing the collection.</w:t>
       </w:r>
     </w:p>
     <w:p>
@@ -11021,7 +10452,6 @@
               <w:rPr>
                 <w:noProof/>
               </w:rPr>
-              <w:lastRenderedPageBreak/>
               <w:drawing>
                 <wp:inline distT="0" distB="0" distL="0" distR="0" wp14:anchorId="120D9A0C" wp14:editId="2EDB7CED">
                   <wp:extent cx="171450" cy="171450"/>
@@ -14694,13 +14124,8 @@
       </w:pPr>
       <w:bookmarkStart w:id="17" w:name="jmwIrDGFYGlgAQ63"/>
       <w:r>
-        <w:t xml:space="preserve">2.1.3. Use Case 3: Search </w:t>
-      </w:r>
-      <w:proofErr w:type="gramStart"/>
-      <w:r>
-        <w:t>people</w:t>
-      </w:r>
-      <w:proofErr w:type="gramEnd"/>
+        <w:t>2.1.3. Use Case 3: Search people</w:t>
+      </w:r>
     </w:p>
     <w:p>
       <w:r>
@@ -14922,17 +14347,8 @@
           <w:rFonts w:ascii="Cambria" w:hAnsi="Cambria"/>
           <w:sz w:val="24"/>
         </w:rPr>
-        <w:t xml:space="preserve">The user visits the website which lands on the welcome </w:t>
-      </w:r>
-      <w:proofErr w:type="gramStart"/>
-      <w:r>
-        <w:rPr>
-          <w:rFonts w:ascii="Cambria" w:hAnsi="Cambria"/>
-          <w:sz w:val="24"/>
-        </w:rPr>
-        <w:t>page</w:t>
-      </w:r>
-      <w:proofErr w:type="gramEnd"/>
+        <w:t>The user visits the website which lands on the welcome page</w:t>
+      </w:r>
     </w:p>
     <w:p>
       <w:pPr>
@@ -14950,17 +14366,8 @@
           <w:rFonts w:ascii="Cambria" w:hAnsi="Cambria"/>
           <w:sz w:val="24"/>
         </w:rPr>
-        <w:t xml:space="preserve">The user clicks the “Search People” </w:t>
-      </w:r>
-      <w:proofErr w:type="gramStart"/>
-      <w:r>
-        <w:rPr>
-          <w:rFonts w:ascii="Cambria" w:hAnsi="Cambria"/>
-          <w:sz w:val="24"/>
-        </w:rPr>
-        <w:t>button</w:t>
-      </w:r>
-      <w:proofErr w:type="gramEnd"/>
+        <w:t>The user clicks the “Search People” button</w:t>
+      </w:r>
     </w:p>
     <w:p>
       <w:pPr>
@@ -14978,17 +14385,8 @@
           <w:rFonts w:ascii="Cambria" w:hAnsi="Cambria"/>
           <w:sz w:val="24"/>
         </w:rPr>
-        <w:t xml:space="preserve">The user enters a string in the “Name” </w:t>
-      </w:r>
-      <w:proofErr w:type="gramStart"/>
-      <w:r>
-        <w:rPr>
-          <w:rFonts w:ascii="Cambria" w:hAnsi="Cambria"/>
-          <w:sz w:val="24"/>
-        </w:rPr>
-        <w:t>field</w:t>
-      </w:r>
-      <w:proofErr w:type="gramEnd"/>
+        <w:t>The user enters a string in the “Name” field</w:t>
+      </w:r>
     </w:p>
     <w:p>
       <w:pPr>
@@ -15006,17 +14404,8 @@
           <w:rFonts w:ascii="Cambria" w:hAnsi="Cambria"/>
           <w:sz w:val="24"/>
         </w:rPr>
-        <w:t xml:space="preserve">The user clicks on “Filter” </w:t>
-      </w:r>
-      <w:proofErr w:type="gramStart"/>
-      <w:r>
-        <w:rPr>
-          <w:rFonts w:ascii="Cambria" w:hAnsi="Cambria"/>
-          <w:sz w:val="24"/>
-        </w:rPr>
-        <w:t>button</w:t>
-      </w:r>
-      <w:proofErr w:type="gramEnd"/>
+        <w:t>The user clicks on “Filter” button</w:t>
+      </w:r>
     </w:p>
     <w:p>
       <w:pPr>
@@ -15034,56 +14423,31 @@
           <w:rFonts w:ascii="Cambria" w:hAnsi="Cambria"/>
           <w:sz w:val="24"/>
         </w:rPr>
-        <w:t xml:space="preserve">The results are now </w:t>
-      </w:r>
-      <w:proofErr w:type="gramStart"/>
-      <w:r>
+        <w:t>The results are now filtered and the user can only browse people whose name contains the string submitted</w:t>
+      </w:r>
+    </w:p>
+    <w:p>
+      <w:pPr>
+        <w:pStyle w:val="Heading3"/>
+      </w:pPr>
+      <w:r>
+        <w:t>2.1.3.6. Output</w:t>
+      </w:r>
+    </w:p>
+    <w:p>
+      <w:pPr>
         <w:rPr>
           <w:rFonts w:ascii="Cambria" w:hAnsi="Cambria"/>
           <w:sz w:val="24"/>
         </w:rPr>
-        <w:t>filtered</w:t>
-      </w:r>
-      <w:proofErr w:type="gramEnd"/>
+      </w:pPr>
       <w:r>
         <w:rPr>
           <w:rFonts w:ascii="Cambria" w:hAnsi="Cambria"/>
           <w:sz w:val="24"/>
         </w:rPr>
-        <w:t xml:space="preserve"> and the user can only browse people whose name contains the string submitted</w:t>
-      </w:r>
-    </w:p>
-    <w:p>
-      <w:pPr>
-        <w:pStyle w:val="Heading3"/>
-      </w:pPr>
-      <w:r>
-        <w:t>2.1.3.6. Output</w:t>
-      </w:r>
-    </w:p>
-    <w:p>
-      <w:pPr>
-        <w:rPr>
-          <w:rFonts w:ascii="Cambria" w:hAnsi="Cambria"/>
-          <w:sz w:val="24"/>
-        </w:rPr>
-      </w:pPr>
-      <w:r>
-        <w:rPr>
-          <w:rFonts w:ascii="Cambria" w:hAnsi="Cambria"/>
-          <w:sz w:val="24"/>
-        </w:rPr>
-        <w:t xml:space="preserve">The output is the list of people whose name contains the string </w:t>
-      </w:r>
-      <w:proofErr w:type="gramStart"/>
-      <w:r>
-        <w:rPr>
-          <w:rFonts w:ascii="Cambria" w:hAnsi="Cambria"/>
-          <w:sz w:val="24"/>
-        </w:rPr>
-        <w:t>submitted</w:t>
-      </w:r>
-      <w:proofErr w:type="gramEnd"/>
+        <w:t>The output is the list of people whose name contains the string submitted</w:t>
+      </w:r>
     </w:p>
     <w:p>
       <w:pPr>
@@ -15313,13 +14677,8 @@
         </w:drawing>
       </w:r>
       <w:r>
-        <w:t xml:space="preserve"> Choose people </w:t>
-      </w:r>
-      <w:proofErr w:type="gramStart"/>
-      <w:r>
-        <w:t>category</w:t>
-      </w:r>
-      <w:proofErr w:type="gramEnd"/>
+        <w:t> Choose people category</w:t>
+      </w:r>
     </w:p>
     <w:p>
       <w:pPr>
@@ -15331,25 +14690,7 @@
           <w:color w:val="000000"/>
           <w:sz w:val="24"/>
         </w:rPr>
-        <w:t xml:space="preserve">The user clicks on the people page </w:t>
-      </w:r>
-      <w:proofErr w:type="gramStart"/>
-      <w:r>
-        <w:rPr>
-          <w:rFonts w:ascii="Dialog" w:eastAsia="Dialog" w:hAnsi="Dialog" w:cs="Dialog"/>
-          <w:color w:val="000000"/>
-          <w:sz w:val="24"/>
-        </w:rPr>
-        <w:t>in order to</w:t>
-      </w:r>
-      <w:proofErr w:type="gramEnd"/>
-      <w:r>
-        <w:rPr>
-          <w:rFonts w:ascii="Dialog" w:eastAsia="Dialog" w:hAnsi="Dialog" w:cs="Dialog"/>
-          <w:color w:val="000000"/>
-          <w:sz w:val="24"/>
-        </w:rPr>
-        <w:t xml:space="preserve"> browse the people associated with the movies and series in the database.</w:t>
+        <w:t>The user clicks on the people page in order to browse the people associated with the movies and series in the database.</w:t>
       </w:r>
     </w:p>
     <w:p>
@@ -15396,13 +14737,8 @@
         </w:drawing>
       </w:r>
       <w:r>
-        <w:t xml:space="preserve"> Exit this </w:t>
-      </w:r>
-      <w:proofErr w:type="gramStart"/>
-      <w:r>
-        <w:t>activity</w:t>
-      </w:r>
-      <w:proofErr w:type="gramEnd"/>
+        <w:t> Exit this activity</w:t>
+      </w:r>
     </w:p>
     <w:p>
       <w:pPr>
@@ -15461,13 +14797,8 @@
         </w:drawing>
       </w:r>
       <w:r>
-        <w:t xml:space="preserve"> Fetch all people </w:t>
-      </w:r>
-      <w:proofErr w:type="gramStart"/>
-      <w:r>
-        <w:t>records</w:t>
-      </w:r>
-      <w:proofErr w:type="gramEnd"/>
+        <w:t> Fetch all people records</w:t>
+      </w:r>
     </w:p>
     <w:p>
       <w:pPr>
@@ -15479,25 +14810,7 @@
           <w:color w:val="000000"/>
           <w:sz w:val="24"/>
         </w:rPr>
-        <w:t xml:space="preserve">The system fetches the data for the people from the database </w:t>
-      </w:r>
-      <w:proofErr w:type="gramStart"/>
-      <w:r>
-        <w:rPr>
-          <w:rFonts w:ascii="Dialog" w:eastAsia="Dialog" w:hAnsi="Dialog" w:cs="Dialog"/>
-          <w:color w:val="000000"/>
-          <w:sz w:val="24"/>
-        </w:rPr>
-        <w:t>in order to</w:t>
-      </w:r>
-      <w:proofErr w:type="gramEnd"/>
-      <w:r>
-        <w:rPr>
-          <w:rFonts w:ascii="Dialog" w:eastAsia="Dialog" w:hAnsi="Dialog" w:cs="Dialog"/>
-          <w:color w:val="000000"/>
-          <w:sz w:val="24"/>
-        </w:rPr>
-        <w:t xml:space="preserve"> display them to the user.</w:t>
+        <w:t>The system fetches the data for the people from the database in order to display them to the user.</w:t>
       </w:r>
     </w:p>
     <w:p>
@@ -15544,13 +14857,8 @@
         </w:drawing>
       </w:r>
       <w:r>
-        <w:t xml:space="preserve"> Fetch filtered </w:t>
-      </w:r>
-      <w:proofErr w:type="gramStart"/>
-      <w:r>
-        <w:t>records</w:t>
-      </w:r>
-      <w:proofErr w:type="gramEnd"/>
+        <w:t> Fetch filtered records</w:t>
+      </w:r>
     </w:p>
     <w:p>
       <w:pPr>
@@ -15562,25 +14870,7 @@
           <w:color w:val="000000"/>
           <w:sz w:val="24"/>
         </w:rPr>
-        <w:t xml:space="preserve">The system fetches the filtered data for the people from the database </w:t>
-      </w:r>
-      <w:proofErr w:type="gramStart"/>
-      <w:r>
-        <w:rPr>
-          <w:rFonts w:ascii="Dialog" w:eastAsia="Dialog" w:hAnsi="Dialog" w:cs="Dialog"/>
-          <w:color w:val="000000"/>
-          <w:sz w:val="24"/>
-        </w:rPr>
-        <w:t>in order to</w:t>
-      </w:r>
-      <w:proofErr w:type="gramEnd"/>
-      <w:r>
-        <w:rPr>
-          <w:rFonts w:ascii="Dialog" w:eastAsia="Dialog" w:hAnsi="Dialog" w:cs="Dialog"/>
-          <w:color w:val="000000"/>
-          <w:sz w:val="24"/>
-        </w:rPr>
-        <w:t xml:space="preserve"> display them to the user.</w:t>
+        <w:t>The system fetches the filtered data for the people from the database in order to display them to the user.</w:t>
       </w:r>
     </w:p>
     <w:p>
@@ -15627,13 +14917,8 @@
         </w:drawing>
       </w:r>
       <w:r>
-        <w:t xml:space="preserve"> Fetch Person record from </w:t>
-      </w:r>
-      <w:proofErr w:type="gramStart"/>
-      <w:r>
-        <w:t>DB</w:t>
-      </w:r>
-      <w:proofErr w:type="gramEnd"/>
+        <w:t> Fetch Person record from DB</w:t>
+      </w:r>
     </w:p>
     <w:p>
       <w:pPr>
@@ -15645,25 +14930,7 @@
           <w:color w:val="000000"/>
           <w:sz w:val="24"/>
         </w:rPr>
-        <w:t xml:space="preserve">The system fetches the data from the database for the person the user picked </w:t>
-      </w:r>
-      <w:proofErr w:type="gramStart"/>
-      <w:r>
-        <w:rPr>
-          <w:rFonts w:ascii="Dialog" w:eastAsia="Dialog" w:hAnsi="Dialog" w:cs="Dialog"/>
-          <w:color w:val="000000"/>
-          <w:sz w:val="24"/>
-        </w:rPr>
-        <w:t>in order to</w:t>
-      </w:r>
-      <w:proofErr w:type="gramEnd"/>
-      <w:r>
-        <w:rPr>
-          <w:rFonts w:ascii="Dialog" w:eastAsia="Dialog" w:hAnsi="Dialog" w:cs="Dialog"/>
-          <w:color w:val="000000"/>
-          <w:sz w:val="24"/>
-        </w:rPr>
-        <w:t xml:space="preserve"> display them.</w:t>
+        <w:t>The system fetches the data from the database for the person the user picked in order to display them.</w:t>
       </w:r>
     </w:p>
     <w:p>
@@ -15726,7 +14993,6 @@
         <w:t>The user opens "</w:t>
       </w:r>
       <w:proofErr w:type="spellStart"/>
-      <w:proofErr w:type="gramStart"/>
       <w:r>
         <w:rPr>
           <w:rFonts w:ascii="Dialog" w:eastAsia="Dialog" w:hAnsi="Dialog" w:cs="Dialog"/>
@@ -15744,7 +15010,6 @@
         </w:rPr>
         <w:t>"</w:t>
       </w:r>
-      <w:proofErr w:type="gramEnd"/>
     </w:p>
     <w:p>
       <w:pPr>
@@ -15957,25 +15222,7 @@
           <w:color w:val="000000"/>
           <w:sz w:val="24"/>
         </w:rPr>
-        <w:t xml:space="preserve">The user has the option to go back to the previous page </w:t>
-      </w:r>
-      <w:proofErr w:type="gramStart"/>
-      <w:r>
-        <w:rPr>
-          <w:rFonts w:ascii="Dialog" w:eastAsia="Dialog" w:hAnsi="Dialog" w:cs="Dialog"/>
-          <w:color w:val="000000"/>
-          <w:sz w:val="24"/>
-        </w:rPr>
-        <w:t>in order to</w:t>
-      </w:r>
-      <w:proofErr w:type="gramEnd"/>
-      <w:r>
-        <w:rPr>
-          <w:rFonts w:ascii="Dialog" w:eastAsia="Dialog" w:hAnsi="Dialog" w:cs="Dialog"/>
-          <w:color w:val="000000"/>
-          <w:sz w:val="24"/>
-        </w:rPr>
-        <w:t xml:space="preserve"> continue browsing the collection.</w:t>
+        <w:t>The user has the option to go back to the previous page in order to continue browsing the collection.</w:t>
       </w:r>
     </w:p>
     <w:p>
@@ -16204,13 +15451,8 @@
         </w:drawing>
       </w:r>
       <w:r>
-        <w:t xml:space="preserve"> People </w:t>
-      </w:r>
-      <w:proofErr w:type="gramStart"/>
-      <w:r>
-        <w:t>link</w:t>
-      </w:r>
-      <w:proofErr w:type="gramEnd"/>
+        <w:t> People link</w:t>
+      </w:r>
     </w:p>
     <w:p>
       <w:pPr>
@@ -16806,7 +16048,6 @@
               <w:rPr>
                 <w:noProof/>
               </w:rPr>
-              <w:lastRenderedPageBreak/>
               <w:drawing>
                 <wp:inline distT="0" distB="0" distL="0" distR="0" wp14:anchorId="3A8EB82E" wp14:editId="103C9F65">
                   <wp:extent cx="171450" cy="171450"/>
@@ -20484,6 +19725,7 @@
       </w:pPr>
       <w:bookmarkStart w:id="20" w:name=".rNHHjGGAqACBsFk"/>
       <w:r>
+        <w:lastRenderedPageBreak/>
         <w:t>2.1.4. Supplementary Diagrams which are used in all Use Cases</w:t>
       </w:r>
       <w:bookmarkEnd w:id="20"/>
@@ -20494,7 +19736,6 @@
       </w:pPr>
       <w:bookmarkStart w:id="21" w:name="Px6ykjGGAqAECAyz"/>
       <w:r>
-        <w:lastRenderedPageBreak/>
         <w:t>Activity Diagram for Movie Details Page</w:t>
       </w:r>
       <w:bookmarkEnd w:id="21"/>
@@ -20602,18 +19843,8 @@
           <w:color w:val="000000"/>
           <w:sz w:val="24"/>
         </w:rPr>
-        <w:t xml:space="preserve">The user has the option to pick one of the people that are associated with the movie-series they </w:t>
-      </w:r>
-      <w:proofErr w:type="gramStart"/>
-      <w:r>
-        <w:rPr>
-          <w:rFonts w:ascii="Dialog" w:eastAsia="Dialog" w:hAnsi="Dialog" w:cs="Dialog"/>
-          <w:color w:val="000000"/>
-          <w:sz w:val="24"/>
-        </w:rPr>
-        <w:t>picked</w:t>
-      </w:r>
-      <w:proofErr w:type="gramEnd"/>
+        <w:t>The user has the option to pick one of the people that are associated with the movie-series they picked</w:t>
+      </w:r>
     </w:p>
     <w:p>
       <w:pPr>
@@ -20719,25 +19950,7 @@
           <w:color w:val="000000"/>
           <w:sz w:val="24"/>
         </w:rPr>
-        <w:t xml:space="preserve">The system fetches the data from the database for the movie or the series the user picked </w:t>
-      </w:r>
-      <w:proofErr w:type="gramStart"/>
-      <w:r>
-        <w:rPr>
-          <w:rFonts w:ascii="Dialog" w:eastAsia="Dialog" w:hAnsi="Dialog" w:cs="Dialog"/>
-          <w:color w:val="000000"/>
-          <w:sz w:val="24"/>
-        </w:rPr>
-        <w:t>in order to</w:t>
-      </w:r>
-      <w:proofErr w:type="gramEnd"/>
-      <w:r>
-        <w:rPr>
-          <w:rFonts w:ascii="Dialog" w:eastAsia="Dialog" w:hAnsi="Dialog" w:cs="Dialog"/>
-          <w:color w:val="000000"/>
-          <w:sz w:val="24"/>
-        </w:rPr>
-        <w:t xml:space="preserve"> display them to the user.</w:t>
+        <w:t>The system fetches the data from the database for the movie or the series the user picked in order to display them to the user.</w:t>
       </w:r>
     </w:p>
     <w:p>
@@ -21407,18 +20620,8 @@
           <w:color w:val="000000"/>
           <w:sz w:val="24"/>
         </w:rPr>
-        <w:t xml:space="preserve">The user views the details of the person they </w:t>
-      </w:r>
-      <w:proofErr w:type="gramStart"/>
-      <w:r>
-        <w:rPr>
-          <w:rFonts w:ascii="Dialog" w:eastAsia="Dialog" w:hAnsi="Dialog" w:cs="Dialog"/>
-          <w:color w:val="000000"/>
-          <w:sz w:val="24"/>
-        </w:rPr>
-        <w:t>picked</w:t>
-      </w:r>
-      <w:proofErr w:type="gramEnd"/>
+        <w:t>The user views the details of the person they picked</w:t>
+      </w:r>
     </w:p>
     <w:p>
       <w:pPr>
@@ -21581,25 +20784,7 @@
           <w:color w:val="000000"/>
           <w:sz w:val="24"/>
         </w:rPr>
-        <w:t xml:space="preserve">In this page, the user can see information about the title they clicked on. Also, they can see the lead actors </w:t>
-      </w:r>
-      <w:proofErr w:type="gramStart"/>
-      <w:r>
-        <w:rPr>
-          <w:rFonts w:ascii="Dialog" w:eastAsia="Dialog" w:hAnsi="Dialog" w:cs="Dialog"/>
-          <w:color w:val="000000"/>
-          <w:sz w:val="24"/>
-        </w:rPr>
-        <w:t>and also</w:t>
-      </w:r>
-      <w:proofErr w:type="gramEnd"/>
-      <w:r>
-        <w:rPr>
-          <w:rFonts w:ascii="Dialog" w:eastAsia="Dialog" w:hAnsi="Dialog" w:cs="Dialog"/>
-          <w:color w:val="000000"/>
-          <w:sz w:val="24"/>
-        </w:rPr>
-        <w:t xml:space="preserve"> a list of movies-series in the same genre.</w:t>
+        <w:t>In this page, the user can see information about the title they clicked on. Also, they can see the lead actors and also a list of movies-series in the same genre.</w:t>
       </w:r>
     </w:p>
     <w:p>
@@ -22437,6 +21622,7 @@
           </w:tcPr>
           <w:p>
             <w:r>
+              <w:lastRenderedPageBreak/>
               <w:t>From</w:t>
             </w:r>
           </w:p>
@@ -22518,7 +21704,6 @@
               <w:rPr>
                 <w:noProof/>
               </w:rPr>
-              <w:lastRenderedPageBreak/>
               <w:drawing>
                 <wp:inline distT="0" distB="0" distL="0" distR="0" wp14:anchorId="684CB9DA" wp14:editId="6282CFFD">
                   <wp:extent cx="171450" cy="171450"/>
@@ -25433,7 +24618,6 @@
               <w:rPr>
                 <w:noProof/>
               </w:rPr>
-              <w:lastRenderedPageBreak/>
               <w:drawing>
                 <wp:inline distT="0" distB="0" distL="0" distR="0" wp14:anchorId="787CC098" wp14:editId="64F59009">
                   <wp:extent cx="171450" cy="171450"/>
@@ -26810,10 +25994,10 @@
           <w:noProof/>
         </w:rPr>
         <w:drawing>
-          <wp:inline distT="0" distB="0" distL="0" distR="0" wp14:anchorId="4AA8C3FF" wp14:editId="4773DB30">
-            <wp:extent cx="6223000" cy="2565400"/>
+          <wp:inline distT="0" distB="0" distL="0" distR="0" wp14:anchorId="7080FEBB" wp14:editId="2B96E296">
+            <wp:extent cx="6340475" cy="3381375"/>
             <wp:effectExtent l="0" t="0" r="0" b="0"/>
-            <wp:docPr id="743" name="Image371.png" title="Entity Relationship Diagram"/>
+            <wp:docPr id="1020026961" name="Picture 1"/>
             <wp:cNvGraphicFramePr>
               <a:graphicFrameLocks xmlns:a="http://schemas.openxmlformats.org/drawingml/2006/main" noChangeAspect="1"/>
             </wp:cNvGraphicFramePr>
@@ -26821,11 +26005,17 @@
               <a:graphicData uri="http://schemas.openxmlformats.org/drawingml/2006/picture">
                 <pic:pic xmlns:pic="http://schemas.openxmlformats.org/drawingml/2006/picture">
                   <pic:nvPicPr>
-                    <pic:cNvPr id="742" name="Image371.png"/>
+                    <pic:cNvPr id="1975418749" name="Picture 1975418749"/>
                     <pic:cNvPicPr/>
                   </pic:nvPicPr>
                   <pic:blipFill>
-                    <a:blip r:embed="rId41"/>
+                    <a:blip r:embed="rId41" cstate="print">
+                      <a:extLst>
+                        <a:ext uri="{28A0092B-C50C-407E-A947-70E740481C1C}">
+                          <a14:useLocalDpi xmlns:a14="http://schemas.microsoft.com/office/drawing/2010/main" val="0"/>
+                        </a:ext>
+                      </a:extLst>
+                    </a:blip>
                     <a:stretch>
                       <a:fillRect/>
                     </a:stretch>
@@ -26833,7 +26023,7 @@
                   <pic:spPr>
                     <a:xfrm>
                       <a:off x="0" y="0"/>
-                      <a:ext cx="6223000" cy="2565400"/>
+                      <a:ext cx="6340475" cy="3381375"/>
                     </a:xfrm>
                     <a:prstGeom prst="rect">
                       <a:avLst/>
@@ -26854,11 +26044,30 @@
         <w:rPr>
           <w:noProof/>
         </w:rPr>
+        <w:lastRenderedPageBreak/>
+        <w:pict w14:anchorId="387EDFF1">
+          <v:shape id="Image372.png" o:spid="_x0000_i1025" type="#_x0000_t75" alt="" style="width:13.75pt;height:13.75pt;visibility:visible;mso-wrap-style:square;mso-width-percent:0;mso-height-percent:0;mso-width-percent:0;mso-height-percent:0">
+            <v:imagedata r:id="rId42" o:title="" croptop="-3121f" cropbottom="3121f"/>
+          </v:shape>
+        </w:pict>
+      </w:r>
+      <w:r>
+        <w:t> Akas</w:t>
+      </w:r>
+    </w:p>
+    <w:p>
+      <w:pPr>
+        <w:pStyle w:val="Heading4"/>
+      </w:pPr>
+      <w:r>
+        <w:rPr>
+          <w:noProof/>
+        </w:rPr>
         <w:drawing>
-          <wp:inline distT="0" distB="0" distL="0" distR="0" wp14:anchorId="42AC9A34" wp14:editId="72A48797">
+          <wp:inline distT="0" distB="0" distL="0" distR="0" wp14:anchorId="2D7F022D" wp14:editId="7C83521C">
             <wp:extent cx="171450" cy="171450"/>
             <wp:effectExtent l="0" t="0" r="0" b="0"/>
-            <wp:docPr id="745" name="Image372.png"/>
+            <wp:docPr id="575622290" name="Image380.png"/>
             <wp:cNvGraphicFramePr>
               <a:graphicFrameLocks xmlns:a="http://schemas.openxmlformats.org/drawingml/2006/main" noChangeAspect="1"/>
             </wp:cNvGraphicFramePr>
@@ -26866,11 +26075,11 @@
               <a:graphicData uri="http://schemas.openxmlformats.org/drawingml/2006/picture">
                 <pic:pic xmlns:pic="http://schemas.openxmlformats.org/drawingml/2006/picture">
                   <pic:nvPicPr>
-                    <pic:cNvPr id="744" name="Image372.png"/>
+                    <pic:cNvPr id="760" name="Image380.png"/>
                     <pic:cNvPicPr/>
                   </pic:nvPicPr>
                   <pic:blipFill>
-                    <a:blip r:embed="rId42"/>
+                    <a:blip r:embed="rId43"/>
                     <a:srcRect t="-4762" b="4762"/>
                     <a:stretch/>
                   </pic:blipFill>
@@ -26890,8 +26099,13 @@
         </w:drawing>
       </w:r>
       <w:r>
-        <w:t> Akas</w:t>
-      </w:r>
+        <w:t> </w:t>
+      </w:r>
+      <w:proofErr w:type="spellStart"/>
+      <w:r>
+        <w:t>Crewdirectors</w:t>
+      </w:r>
+      <w:proofErr w:type="spellEnd"/>
     </w:p>
     <w:p>
       <w:pPr>
@@ -26902,10 +26116,10 @@
           <w:noProof/>
         </w:rPr>
         <w:drawing>
-          <wp:inline distT="0" distB="0" distL="0" distR="0" wp14:anchorId="2CF2AFBB" wp14:editId="754C66C8">
+          <wp:inline distT="0" distB="0" distL="0" distR="0" wp14:anchorId="2A2DBCD9" wp14:editId="37B2A6B3">
             <wp:extent cx="171450" cy="171450"/>
             <wp:effectExtent l="0" t="0" r="0" b="0"/>
-            <wp:docPr id="747" name="Image373.png"/>
+            <wp:docPr id="608080918" name="Image380.png"/>
             <wp:cNvGraphicFramePr>
               <a:graphicFrameLocks xmlns:a="http://schemas.openxmlformats.org/drawingml/2006/main" noChangeAspect="1"/>
             </wp:cNvGraphicFramePr>
@@ -26913,11 +26127,11 @@
               <a:graphicData uri="http://schemas.openxmlformats.org/drawingml/2006/picture">
                 <pic:pic xmlns:pic="http://schemas.openxmlformats.org/drawingml/2006/picture">
                   <pic:nvPicPr>
-                    <pic:cNvPr id="746" name="Image373.png"/>
+                    <pic:cNvPr id="760" name="Image380.png"/>
                     <pic:cNvPicPr/>
                   </pic:nvPicPr>
                   <pic:blipFill>
-                    <a:blip r:embed="rId42"/>
+                    <a:blip r:embed="rId43"/>
                     <a:srcRect t="-4762" b="4762"/>
                     <a:stretch/>
                   </pic:blipFill>
@@ -26937,8 +26151,13 @@
         </w:drawing>
       </w:r>
       <w:r>
-        <w:t> Episode</w:t>
-      </w:r>
+        <w:t> </w:t>
+      </w:r>
+      <w:proofErr w:type="spellStart"/>
+      <w:r>
+        <w:t>Crewwriters</w:t>
+      </w:r>
+      <w:proofErr w:type="spellEnd"/>
     </w:p>
     <w:p>
       <w:pPr>
@@ -26949,10 +26168,10 @@
           <w:noProof/>
         </w:rPr>
         <w:drawing>
-          <wp:inline distT="0" distB="0" distL="0" distR="0" wp14:anchorId="0F0FFC4C" wp14:editId="734EA9FA">
+          <wp:inline distT="0" distB="0" distL="0" distR="0" wp14:anchorId="2CF2AFBB" wp14:editId="754C66C8">
             <wp:extent cx="171450" cy="171450"/>
             <wp:effectExtent l="0" t="0" r="0" b="0"/>
-            <wp:docPr id="749" name="Image374.png"/>
+            <wp:docPr id="747" name="Image373.png"/>
             <wp:cNvGraphicFramePr>
               <a:graphicFrameLocks xmlns:a="http://schemas.openxmlformats.org/drawingml/2006/main" noChangeAspect="1"/>
             </wp:cNvGraphicFramePr>
@@ -26960,11 +26179,11 @@
               <a:graphicData uri="http://schemas.openxmlformats.org/drawingml/2006/picture">
                 <pic:pic xmlns:pic="http://schemas.openxmlformats.org/drawingml/2006/picture">
                   <pic:nvPicPr>
-                    <pic:cNvPr id="748" name="Image374.png"/>
+                    <pic:cNvPr id="746" name="Image373.png"/>
                     <pic:cNvPicPr/>
                   </pic:nvPicPr>
                   <pic:blipFill>
-                    <a:blip r:embed="rId42"/>
+                    <a:blip r:embed="rId43"/>
                     <a:srcRect t="-4762" b="4762"/>
                     <a:stretch/>
                   </pic:blipFill>
@@ -26984,7 +26203,7 @@
         </w:drawing>
       </w:r>
       <w:r>
-        <w:t> Genre</w:t>
+        <w:t> Episode</w:t>
       </w:r>
     </w:p>
     <w:p>
@@ -26996,10 +26215,10 @@
           <w:noProof/>
         </w:rPr>
         <w:drawing>
-          <wp:inline distT="0" distB="0" distL="0" distR="0" wp14:anchorId="2BDBC8C5" wp14:editId="29B1E53D">
+          <wp:inline distT="0" distB="0" distL="0" distR="0" wp14:anchorId="0F0FFC4C" wp14:editId="734EA9FA">
             <wp:extent cx="171450" cy="171450"/>
             <wp:effectExtent l="0" t="0" r="0" b="0"/>
-            <wp:docPr id="751" name="Image375.png"/>
+            <wp:docPr id="749" name="Image374.png"/>
             <wp:cNvGraphicFramePr>
               <a:graphicFrameLocks xmlns:a="http://schemas.openxmlformats.org/drawingml/2006/main" noChangeAspect="1"/>
             </wp:cNvGraphicFramePr>
@@ -27007,11 +26226,11 @@
               <a:graphicData uri="http://schemas.openxmlformats.org/drawingml/2006/picture">
                 <pic:pic xmlns:pic="http://schemas.openxmlformats.org/drawingml/2006/picture">
                   <pic:nvPicPr>
-                    <pic:cNvPr id="750" name="Image375.png"/>
+                    <pic:cNvPr id="748" name="Image374.png"/>
                     <pic:cNvPicPr/>
                   </pic:nvPicPr>
                   <pic:blipFill>
-                    <a:blip r:embed="rId42"/>
+                    <a:blip r:embed="rId43"/>
                     <a:srcRect t="-4762" b="4762"/>
                     <a:stretch/>
                   </pic:blipFill>
@@ -27031,13 +26250,8 @@
         </w:drawing>
       </w:r>
       <w:r>
-        <w:t> </w:t>
-      </w:r>
-      <w:proofErr w:type="spellStart"/>
-      <w:r>
-        <w:t>KnowForTitles</w:t>
-      </w:r>
-      <w:proofErr w:type="spellEnd"/>
+        <w:t> Genre</w:t>
+      </w:r>
     </w:p>
     <w:p>
       <w:pPr>
@@ -27048,10 +26262,10 @@
           <w:noProof/>
         </w:rPr>
         <w:drawing>
-          <wp:inline distT="0" distB="0" distL="0" distR="0" wp14:anchorId="28B42D6D" wp14:editId="233F8764">
+          <wp:inline distT="0" distB="0" distL="0" distR="0" wp14:anchorId="2BDBC8C5" wp14:editId="29B1E53D">
             <wp:extent cx="171450" cy="171450"/>
             <wp:effectExtent l="0" t="0" r="0" b="0"/>
-            <wp:docPr id="753" name="Image376.png"/>
+            <wp:docPr id="751" name="Image375.png"/>
             <wp:cNvGraphicFramePr>
               <a:graphicFrameLocks xmlns:a="http://schemas.openxmlformats.org/drawingml/2006/main" noChangeAspect="1"/>
             </wp:cNvGraphicFramePr>
@@ -27059,11 +26273,11 @@
               <a:graphicData uri="http://schemas.openxmlformats.org/drawingml/2006/picture">
                 <pic:pic xmlns:pic="http://schemas.openxmlformats.org/drawingml/2006/picture">
                   <pic:nvPicPr>
-                    <pic:cNvPr id="752" name="Image376.png"/>
+                    <pic:cNvPr id="750" name="Image375.png"/>
                     <pic:cNvPicPr/>
                   </pic:nvPicPr>
                   <pic:blipFill>
-                    <a:blip r:embed="rId42"/>
+                    <a:blip r:embed="rId43"/>
                     <a:srcRect t="-4762" b="4762"/>
                     <a:stretch/>
                   </pic:blipFill>
@@ -27083,8 +26297,13 @@
         </w:drawing>
       </w:r>
       <w:r>
-        <w:t> People</w:t>
-      </w:r>
+        <w:t> </w:t>
+      </w:r>
+      <w:proofErr w:type="spellStart"/>
+      <w:r>
+        <w:t>KnowForTitles</w:t>
+      </w:r>
+      <w:proofErr w:type="spellEnd"/>
     </w:p>
     <w:p>
       <w:pPr>
@@ -27095,10 +26314,10 @@
           <w:noProof/>
         </w:rPr>
         <w:drawing>
-          <wp:inline distT="0" distB="0" distL="0" distR="0" wp14:anchorId="5739C42B" wp14:editId="5E279257">
+          <wp:inline distT="0" distB="0" distL="0" distR="0" wp14:anchorId="28B42D6D" wp14:editId="233F8764">
             <wp:extent cx="171450" cy="171450"/>
             <wp:effectExtent l="0" t="0" r="0" b="0"/>
-            <wp:docPr id="755" name="Image377.png"/>
+            <wp:docPr id="753" name="Image376.png"/>
             <wp:cNvGraphicFramePr>
               <a:graphicFrameLocks xmlns:a="http://schemas.openxmlformats.org/drawingml/2006/main" noChangeAspect="1"/>
             </wp:cNvGraphicFramePr>
@@ -27106,11 +26325,11 @@
               <a:graphicData uri="http://schemas.openxmlformats.org/drawingml/2006/picture">
                 <pic:pic xmlns:pic="http://schemas.openxmlformats.org/drawingml/2006/picture">
                   <pic:nvPicPr>
-                    <pic:cNvPr id="754" name="Image377.png"/>
+                    <pic:cNvPr id="752" name="Image376.png"/>
                     <pic:cNvPicPr/>
                   </pic:nvPicPr>
                   <pic:blipFill>
-                    <a:blip r:embed="rId42"/>
+                    <a:blip r:embed="rId43"/>
                     <a:srcRect t="-4762" b="4762"/>
                     <a:stretch/>
                   </pic:blipFill>
@@ -27130,13 +26349,8 @@
         </w:drawing>
       </w:r>
       <w:r>
-        <w:t> </w:t>
-      </w:r>
-      <w:proofErr w:type="spellStart"/>
-      <w:r>
-        <w:t>PrimaryProfession</w:t>
-      </w:r>
-      <w:proofErr w:type="spellEnd"/>
+        <w:t> People</w:t>
+      </w:r>
     </w:p>
     <w:p>
       <w:pPr>
@@ -27147,10 +26361,10 @@
           <w:noProof/>
         </w:rPr>
         <w:drawing>
-          <wp:inline distT="0" distB="0" distL="0" distR="0" wp14:anchorId="2F2602F3" wp14:editId="604BFAF8">
+          <wp:inline distT="0" distB="0" distL="0" distR="0" wp14:anchorId="5739C42B" wp14:editId="5E279257">
             <wp:extent cx="171450" cy="171450"/>
             <wp:effectExtent l="0" t="0" r="0" b="0"/>
-            <wp:docPr id="757" name="Image378.png"/>
+            <wp:docPr id="755" name="Image377.png"/>
             <wp:cNvGraphicFramePr>
               <a:graphicFrameLocks xmlns:a="http://schemas.openxmlformats.org/drawingml/2006/main" noChangeAspect="1"/>
             </wp:cNvGraphicFramePr>
@@ -27158,11 +26372,11 @@
               <a:graphicData uri="http://schemas.openxmlformats.org/drawingml/2006/picture">
                 <pic:pic xmlns:pic="http://schemas.openxmlformats.org/drawingml/2006/picture">
                   <pic:nvPicPr>
-                    <pic:cNvPr id="756" name="Image378.png"/>
+                    <pic:cNvPr id="754" name="Image377.png"/>
                     <pic:cNvPicPr/>
                   </pic:nvPicPr>
                   <pic:blipFill>
-                    <a:blip r:embed="rId42"/>
+                    <a:blip r:embed="rId43"/>
                     <a:srcRect t="-4762" b="4762"/>
                     <a:stretch/>
                   </pic:blipFill>
@@ -27182,8 +26396,13 @@
         </w:drawing>
       </w:r>
       <w:r>
-        <w:t> Principals</w:t>
-      </w:r>
+        <w:t> </w:t>
+      </w:r>
+      <w:proofErr w:type="spellStart"/>
+      <w:r>
+        <w:t>PrimaryProfession</w:t>
+      </w:r>
+      <w:proofErr w:type="spellEnd"/>
     </w:p>
     <w:p>
       <w:pPr>
@@ -27194,10 +26413,10 @@
           <w:noProof/>
         </w:rPr>
         <w:drawing>
-          <wp:inline distT="0" distB="0" distL="0" distR="0" wp14:anchorId="5DE7DC00" wp14:editId="22EFD906">
+          <wp:inline distT="0" distB="0" distL="0" distR="0" wp14:anchorId="2F2602F3" wp14:editId="604BFAF8">
             <wp:extent cx="171450" cy="171450"/>
             <wp:effectExtent l="0" t="0" r="0" b="0"/>
-            <wp:docPr id="759" name="Image379.png"/>
+            <wp:docPr id="757" name="Image378.png"/>
             <wp:cNvGraphicFramePr>
               <a:graphicFrameLocks xmlns:a="http://schemas.openxmlformats.org/drawingml/2006/main" noChangeAspect="1"/>
             </wp:cNvGraphicFramePr>
@@ -27205,11 +26424,11 @@
               <a:graphicData uri="http://schemas.openxmlformats.org/drawingml/2006/picture">
                 <pic:pic xmlns:pic="http://schemas.openxmlformats.org/drawingml/2006/picture">
                   <pic:nvPicPr>
-                    <pic:cNvPr id="758" name="Image379.png"/>
+                    <pic:cNvPr id="756" name="Image378.png"/>
                     <pic:cNvPicPr/>
                   </pic:nvPicPr>
                   <pic:blipFill>
-                    <a:blip r:embed="rId42"/>
+                    <a:blip r:embed="rId43"/>
                     <a:srcRect t="-4762" b="4762"/>
                     <a:stretch/>
                   </pic:blipFill>
@@ -27229,6 +26448,53 @@
         </w:drawing>
       </w:r>
       <w:r>
+        <w:t> Principals</w:t>
+      </w:r>
+    </w:p>
+    <w:p>
+      <w:pPr>
+        <w:pStyle w:val="Heading4"/>
+      </w:pPr>
+      <w:r>
+        <w:rPr>
+          <w:noProof/>
+        </w:rPr>
+        <w:drawing>
+          <wp:inline distT="0" distB="0" distL="0" distR="0" wp14:anchorId="5DE7DC00" wp14:editId="22EFD906">
+            <wp:extent cx="171450" cy="171450"/>
+            <wp:effectExtent l="0" t="0" r="0" b="0"/>
+            <wp:docPr id="759" name="Image379.png"/>
+            <wp:cNvGraphicFramePr>
+              <a:graphicFrameLocks xmlns:a="http://schemas.openxmlformats.org/drawingml/2006/main" noChangeAspect="1"/>
+            </wp:cNvGraphicFramePr>
+            <a:graphic xmlns:a="http://schemas.openxmlformats.org/drawingml/2006/main">
+              <a:graphicData uri="http://schemas.openxmlformats.org/drawingml/2006/picture">
+                <pic:pic xmlns:pic="http://schemas.openxmlformats.org/drawingml/2006/picture">
+                  <pic:nvPicPr>
+                    <pic:cNvPr id="758" name="Image379.png"/>
+                    <pic:cNvPicPr/>
+                  </pic:nvPicPr>
+                  <pic:blipFill>
+                    <a:blip r:embed="rId43"/>
+                    <a:srcRect t="-4762" b="4762"/>
+                    <a:stretch/>
+                  </pic:blipFill>
+                  <pic:spPr>
+                    <a:xfrm>
+                      <a:off x="0" y="0"/>
+                      <a:ext cx="171450" cy="171450"/>
+                    </a:xfrm>
+                    <a:prstGeom prst="rect">
+                      <a:avLst/>
+                    </a:prstGeom>
+                  </pic:spPr>
+                </pic:pic>
+              </a:graphicData>
+            </a:graphic>
+          </wp:inline>
+        </w:drawing>
+      </w:r>
+      <w:r>
         <w:t> Rating</w:t>
       </w:r>
     </w:p>
@@ -27240,7 +26506,6 @@
         <w:rPr>
           <w:noProof/>
         </w:rPr>
-        <w:lastRenderedPageBreak/>
         <w:drawing>
           <wp:inline distT="0" distB="0" distL="0" distR="0" wp14:anchorId="666579AB" wp14:editId="5DF981B1">
             <wp:extent cx="171450" cy="171450"/>
@@ -27257,7 +26522,7 @@
                     <pic:cNvPicPr/>
                   </pic:nvPicPr>
                   <pic:blipFill>
-                    <a:blip r:embed="rId42"/>
+                    <a:blip r:embed="rId43"/>
                     <a:srcRect t="-4762" b="4762"/>
                     <a:stretch/>
                   </pic:blipFill>
@@ -27376,14 +26641,22 @@
         <v:path o:extrusionok="f" gradientshapeok="t" o:connecttype="rect"/>
         <o:lock v:ext="edit" aspectratio="t"/>
       </v:shapetype>
-      <v:shape id="_x0000_i1116" type="#_x0000_t75" style="width:13.35pt;height:13.35pt;visibility:visible;mso-wrap-style:square" o:bullet="t">
+      <v:shape id="_x0000_i1064" type="#_x0000_t75" style="width:13.15pt;height:13.15pt;visibility:visible;mso-wrap-style:square" o:bullet="t">
         <v:imagedata r:id="rId1" o:title="" croptop="-6242f" cropbottom="6242f"/>
       </v:shape>
     </w:pict>
   </w:numPicBullet>
+  <w:numPicBullet w:numPicBulletId="1">
+    <w:pict>
+      <v:shape id="_x0000_i1065" type="#_x0000_t75" style="width:8.75pt;height:8.75pt;visibility:visible;mso-wrap-style:square" o:bullet="t">
+        <v:imagedata r:id="rId2" o:title="" croptop="-3121f" cropbottom="3121f"/>
+      </v:shape>
+    </w:pict>
+  </w:numPicBullet>
   <w:abstractNum w:abstractNumId="0" w15:restartNumberingAfterBreak="0">
+    <w:nsid w:val="00000001"/>
     <w:multiLevelType w:val="multilevel"/>
-    <w:tmpl w:val="BBB6EA4C"/>
+    <w:tmpl w:val="E8E435D6"/>
     <w:lvl w:ilvl="0">
       <w:start w:val="1"/>
       <w:numFmt w:val="bullet"/>
@@ -27497,9 +26770,9 @@
     </w:lvl>
   </w:abstractNum>
   <w:abstractNum w:abstractNumId="1" w15:restartNumberingAfterBreak="0">
-    <w:nsid w:val="00000001"/>
+    <w:nsid w:val="1A0F79B1"/>
     <w:multiLevelType w:val="multilevel"/>
-    <w:tmpl w:val="E8E435D6"/>
+    <w:tmpl w:val="BBB6EA4C"/>
     <w:lvl w:ilvl="0">
       <w:start w:val="1"/>
       <w:numFmt w:val="bullet"/>
@@ -27925,10 +27198,10 @@
     </w:lvl>
   </w:abstractNum>
   <w:num w:numId="1" w16cid:durableId="150827504">
-    <w:abstractNumId w:val="0"/>
+    <w:abstractNumId w:val="1"/>
   </w:num>
   <w:num w:numId="2" w16cid:durableId="2066220366">
-    <w:abstractNumId w:val="1"/>
+    <w:abstractNumId w:val="0"/>
   </w:num>
   <w:num w:numId="3" w16cid:durableId="1118573230">
     <w:abstractNumId w:val="4"/>

</xml_diff>